<commit_message>
Complete UI convert views for button slide bar
</commit_message>
<xml_diff>
--- a/Haircut Management/Document/Details/Require.docx
+++ b/Haircut Management/Document/Details/Require.docx
@@ -67,6 +67,16 @@
         </w:rPr>
         <w:t xml:space="preserve"> Quản lý khách hàng</w:t>
       </w:r>
+      <w:r>
+        <w:rPr>
+          <w:rFonts w:ascii="Times New Roman" w:eastAsia="Times New Roman" w:hAnsi="Times New Roman" w:cs="Times New Roman"/>
+          <w:b/>
+          <w:bCs/>
+          <w:sz w:val="27"/>
+          <w:szCs w:val="27"/>
+        </w:rPr>
+        <w:t xml:space="preserve"> (nhan vien ,quan li )</w:t>
+      </w:r>
     </w:p>
     <w:p>
       <w:pPr>
@@ -154,6 +164,26 @@
         </w:rPr>
         <w:t xml:space="preserve"> Quản lý lịch hẹn</w:t>
       </w:r>
+      <w:r>
+        <w:rPr>
+          <w:rFonts w:ascii="Times New Roman" w:eastAsia="Times New Roman" w:hAnsi="Times New Roman" w:cs="Times New Roman"/>
+          <w:b/>
+          <w:bCs/>
+          <w:sz w:val="27"/>
+          <w:szCs w:val="27"/>
+        </w:rPr>
+        <w:t xml:space="preserve"> </w:t>
+      </w:r>
+      <w:r>
+        <w:rPr>
+          <w:rFonts w:ascii="Times New Roman" w:eastAsia="Times New Roman" w:hAnsi="Times New Roman" w:cs="Times New Roman"/>
+          <w:b/>
+          <w:bCs/>
+          <w:sz w:val="27"/>
+          <w:szCs w:val="27"/>
+        </w:rPr>
+        <w:t>(nhan vien ,quan li )</w:t>
+      </w:r>
     </w:p>
     <w:p>
       <w:pPr>
@@ -263,6 +293,16 @@
         </w:rPr>
         <w:t xml:space="preserve"> Quản lý nhân viên</w:t>
       </w:r>
+      <w:r>
+        <w:rPr>
+          <w:rFonts w:ascii="Times New Roman" w:eastAsia="Times New Roman" w:hAnsi="Times New Roman" w:cs="Times New Roman"/>
+          <w:b/>
+          <w:bCs/>
+          <w:sz w:val="27"/>
+          <w:szCs w:val="27"/>
+        </w:rPr>
+        <w:t xml:space="preserve"> (quan li)</w:t>
+      </w:r>
     </w:p>
     <w:p>
       <w:pPr>
@@ -350,6 +390,16 @@
         </w:rPr>
         <w:t xml:space="preserve"> Quản lý dịch vụ</w:t>
       </w:r>
+      <w:r>
+        <w:rPr>
+          <w:rFonts w:ascii="Times New Roman" w:eastAsia="Times New Roman" w:hAnsi="Times New Roman" w:cs="Times New Roman"/>
+          <w:b/>
+          <w:bCs/>
+          <w:sz w:val="27"/>
+          <w:szCs w:val="27"/>
+        </w:rPr>
+        <w:t xml:space="preserve"> (quan li)</w:t>
+      </w:r>
     </w:p>
     <w:p>
       <w:pPr>
@@ -437,6 +487,16 @@
         </w:rPr>
         <w:t xml:space="preserve"> Quản lý hóa đơn</w:t>
       </w:r>
+      <w:r>
+        <w:rPr>
+          <w:rFonts w:ascii="Times New Roman" w:eastAsia="Times New Roman" w:hAnsi="Times New Roman" w:cs="Times New Roman"/>
+          <w:b/>
+          <w:bCs/>
+          <w:sz w:val="27"/>
+          <w:szCs w:val="27"/>
+        </w:rPr>
+        <w:t xml:space="preserve"> (quan li , nhan vien)</w:t>
+      </w:r>
     </w:p>
     <w:p>
       <w:pPr>
@@ -524,6 +584,18 @@
         </w:rPr>
         <w:t xml:space="preserve"> Thống kê &amp; Báo cáo</w:t>
       </w:r>
+      <w:r>
+        <w:rPr>
+          <w:rFonts w:ascii="Times New Roman" w:eastAsia="Times New Roman" w:hAnsi="Times New Roman" w:cs="Times New Roman"/>
+          <w:b/>
+          <w:bCs/>
+          <w:sz w:val="27"/>
+          <w:szCs w:val="27"/>
+        </w:rPr>
+        <w:t xml:space="preserve"> (quan li)</w:t>
+      </w:r>
+      <w:bookmarkStart w:id="0" w:name="_GoBack"/>
+      <w:bookmarkEnd w:id="0"/>
     </w:p>
     <w:p>
       <w:pPr>
@@ -569,10 +641,7 @@
         <w:t>Số lượt khách theo nhân viên.</w:t>
       </w:r>
     </w:p>
-    <w:p>
-      <w:bookmarkStart w:id="0" w:name="_GoBack"/>
-      <w:bookmarkEnd w:id="0"/>
-    </w:p>
+    <w:p/>
     <w:sectPr>
       <w:pgSz w:w="12240" w:h="15840"/>
       <w:pgMar w:top="1440" w:right="1440" w:bottom="1440" w:left="1440" w:header="720" w:footer="720" w:gutter="0"/>
@@ -1893,6 +1962,7 @@
   <w:style w:type="paragraph" w:default="1" w:styleId="Normal">
     <w:name w:val="Normal"/>
     <w:qFormat/>
+    <w:rsid w:val="00D367E9"/>
   </w:style>
   <w:style w:type="paragraph" w:styleId="Heading2">
     <w:name w:val="heading 2"/>

</xml_diff>